<commit_message>
Dan prvi - petak
</commit_message>
<xml_diff>
--- a/reference.docx
+++ b/reference.docx
@@ -46,17 +46,7 @@
         <w:t>4</w:t>
       </w:r>
       <w:r>
-        <w:t xml:space="preserve"> Gonzales </w:t>
-      </w:r>
-      <w:proofErr w:type="spellStart"/>
-      <w:proofErr w:type="gramStart"/>
-      <w:r>
-        <w:t>str</w:t>
-      </w:r>
-      <w:proofErr w:type="spellEnd"/>
-      <w:proofErr w:type="gramEnd"/>
-      <w:r>
-        <w:t xml:space="preserve"> 741</w:t>
+        <w:t xml:space="preserve"> Gonzales str 741</w:t>
       </w:r>
     </w:p>
     <w:p>
@@ -64,15 +54,26 @@
         <w:t>5</w:t>
       </w:r>
       <w:r>
+        <w:t xml:space="preserve"> Kanijev rad</w:t>
+      </w:r>
+    </w:p>
+    <w:p>
+      <w:pPr>
+        <w:rPr>
+          <w:lang w:val="sr-Cyrl-RS"/>
+        </w:rPr>
+      </w:pPr>
+      <w:r>
+        <w:t>6</w:t>
+      </w:r>
+      <w:r>
         <w:t xml:space="preserve"> </w:t>
       </w:r>
-      <w:proofErr w:type="spellStart"/>
-      <w:r>
-        <w:t>Kanijev</w:t>
-      </w:r>
-      <w:proofErr w:type="spellEnd"/>
-      <w:r>
-        <w:t xml:space="preserve"> rad</w:t>
+      <w:r>
+        <w:rPr>
+          <w:lang w:val="sr-Cyrl-RS"/>
+        </w:rPr>
+        <w:t>https://docs.opencv.org/2.4/doc/tutorials/imgproc/imgtrans/canny_detector/canny_detector.html</w:t>
       </w:r>
     </w:p>
     <w:p>
@@ -82,175 +83,109 @@
         </w:rPr>
       </w:pPr>
       <w:r>
-        <w:t>6</w:t>
-      </w:r>
-      <w:r>
+        <w:t>7</w:t>
+      </w:r>
+      <w:r>
+        <w:rPr>
+          <w:lang w:val="sr-Cyrl-RS"/>
+        </w:rPr>
         <w:t xml:space="preserve"> </w:t>
       </w:r>
       <w:r>
         <w:rPr>
           <w:lang w:val="sr-Cyrl-RS"/>
         </w:rPr>
-        <w:t>https://docs.opencv.org/2.4/doc/tutorials/imgproc/imgtrans/canny_detector/canny_detector.html</w:t>
+        <w:t>https://www.nhtsa.gov/sites/nhtsa.dot.gov/files/documents/13069a-ads2.0_090617_v9a_tag.pdf</w:t>
+      </w:r>
+    </w:p>
+    <w:p>
+      <w:r>
+        <w:t>8</w:t>
+      </w:r>
+      <w:r>
+        <w:t xml:space="preserve"> Gonzales str 755</w:t>
+      </w:r>
+    </w:p>
+    <w:p>
+      <w:r>
+        <w:t>9</w:t>
+      </w:r>
+      <w:r>
+        <w:t xml:space="preserve"> </w:t>
+      </w:r>
+      <w:r>
+        <w:t>https://docs.opencv.org/2.4/doc/tutorials/imgproc/imgtrans/hough_lines/hough_lines.html</w:t>
+      </w:r>
+    </w:p>
+    <w:p>
+      <w:r>
+        <w:t>10</w:t>
+      </w:r>
+      <w:r>
+        <w:t xml:space="preserve"> ―Adaptive Cruise Control -Towards a Safer Driving Experience‖ Rohan Kumar, Rajan Pathak - International Journal of</w:t>
+      </w:r>
+    </w:p>
+    <w:p>
+      <w:r>
+        <w:t>Scientific Engineering Research Volume 3, Issue 8, August-2012</w:t>
+      </w:r>
+    </w:p>
+    <w:p>
+      <w:r>
+        <w:t>11</w:t>
+      </w:r>
+      <w:r>
+        <w:t xml:space="preserve"> ―Driver's drowsiness warning system based on analyzing driving patterns and facial Images‖ Jinkwon, Kim Samyong,</w:t>
+      </w:r>
+    </w:p>
+    <w:p>
+      <w:r>
+        <w:t>Kim Hochoul, Jung Byoung Joon, Lee Euiyoon, Chung - Driver Assistant System Development Team, R&amp;D Division for</w:t>
+      </w:r>
+    </w:p>
+    <w:p>
+      <w:r>
+        <w:t>Hyundai Motor Company Republic of Korea Paper Number 13-0158</w:t>
       </w:r>
     </w:p>
     <w:p>
       <w:pPr>
         <w:rPr>
+          <w:lang w:val="sr-Latn-RS"/>
+        </w:rPr>
+      </w:pPr>
+      <w:r>
+        <w:t xml:space="preserve">16 </w:t>
+      </w:r>
+      <w:hyperlink r:id="rId7" w:history="1">
+        <w:r>
+          <w:rPr>
+            <w:rStyle w:val="Hyperlink"/>
+          </w:rPr>
+          <w:t>http://www.adasandme.com/wp-content/uploads/2018/06/TRA2018-10843-WP2_Scientific-Paper.pdf</w:t>
+        </w:r>
+      </w:hyperlink>
+      <w:r>
+        <w:rPr>
           <w:lang w:val="sr-Cyrl-RS"/>
         </w:rPr>
-      </w:pPr>
-      <w:r>
-        <w:t>7</w:t>
+        <w:tab/>
       </w:r>
       <w:r>
         <w:rPr>
           <w:lang w:val="sr-Cyrl-RS"/>
         </w:rPr>
-        <w:t xml:space="preserve"> </w:t>
-      </w:r>
-      <w:r>
-        <w:rPr>
-          <w:lang w:val="sr-Cyrl-RS"/>
-        </w:rPr>
-        <w:t>https://www.nhtsa.gov/sites/nhtsa.dot.gov/files/documents/13069a-ads2.0_090617_v9a_tag.pdf</w:t>
+        <w:tab/>
+      </w:r>
+      <w:r>
+        <w:rPr>
+          <w:lang w:val="sr-Latn-RS"/>
+        </w:rPr>
+        <w:t>CH3</w:t>
       </w:r>
       <w:bookmarkStart w:id="0" w:name="_GoBack"/>
       <w:bookmarkEnd w:id="0"/>
     </w:p>
-    <w:p>
-      <w:r>
-        <w:t>8</w:t>
-      </w:r>
-      <w:r>
-        <w:t xml:space="preserve"> Gonzales </w:t>
-      </w:r>
-      <w:proofErr w:type="spellStart"/>
-      <w:proofErr w:type="gramStart"/>
-      <w:r>
-        <w:t>str</w:t>
-      </w:r>
-      <w:proofErr w:type="spellEnd"/>
-      <w:proofErr w:type="gramEnd"/>
-      <w:r>
-        <w:t xml:space="preserve"> 755</w:t>
-      </w:r>
-    </w:p>
-    <w:p>
-      <w:r>
-        <w:t>9</w:t>
-      </w:r>
-      <w:r>
-        <w:t xml:space="preserve"> </w:t>
-      </w:r>
-      <w:r>
-        <w:t>https://docs.opencv.org/2.4/doc/tutorials/imgproc/imgtrans/hough_lines/hough_lines.html</w:t>
-      </w:r>
-    </w:p>
-    <w:p>
-      <w:r>
-        <w:t>10</w:t>
-      </w:r>
-      <w:r>
-        <w:t xml:space="preserve"> ―Adaptive Cruise Control -Towards a Safer Driving Experience‖ </w:t>
-      </w:r>
-      <w:proofErr w:type="spellStart"/>
-      <w:r>
-        <w:t>Rohan</w:t>
-      </w:r>
-      <w:proofErr w:type="spellEnd"/>
-      <w:r>
-        <w:t xml:space="preserve"> Kumar, </w:t>
-      </w:r>
-      <w:proofErr w:type="spellStart"/>
-      <w:r>
-        <w:t>Rajan</w:t>
-      </w:r>
-      <w:proofErr w:type="spellEnd"/>
-      <w:r>
-        <w:t xml:space="preserve"> </w:t>
-      </w:r>
-      <w:proofErr w:type="spellStart"/>
-      <w:r>
-        <w:t>Pathak</w:t>
-      </w:r>
-      <w:proofErr w:type="spellEnd"/>
-      <w:r>
-        <w:t xml:space="preserve"> - International Journal of</w:t>
-      </w:r>
-    </w:p>
-    <w:p>
-      <w:r>
-        <w:t>Scientific Engineering Research Volume 3, Issue 8, August-2012</w:t>
-      </w:r>
-    </w:p>
-    <w:p>
-      <w:r>
-        <w:t>11</w:t>
-      </w:r>
-      <w:r>
-        <w:t xml:space="preserve"> ―Driver's drowsiness warning system based on analyzing driving patterns and facial Images‖ </w:t>
-      </w:r>
-      <w:proofErr w:type="spellStart"/>
-      <w:r>
-        <w:t>Jinkwon</w:t>
-      </w:r>
-      <w:proofErr w:type="spellEnd"/>
-      <w:r>
-        <w:t xml:space="preserve">, Kim </w:t>
-      </w:r>
-      <w:proofErr w:type="spellStart"/>
-      <w:r>
-        <w:t>Samyong</w:t>
-      </w:r>
-      <w:proofErr w:type="spellEnd"/>
-      <w:r>
-        <w:t>,</w:t>
-      </w:r>
-    </w:p>
-    <w:p>
-      <w:r>
-        <w:t xml:space="preserve">Kim </w:t>
-      </w:r>
-      <w:proofErr w:type="spellStart"/>
-      <w:r>
-        <w:t>Hochoul</w:t>
-      </w:r>
-      <w:proofErr w:type="spellEnd"/>
-      <w:r>
-        <w:t xml:space="preserve">, Jung </w:t>
-      </w:r>
-      <w:proofErr w:type="spellStart"/>
-      <w:r>
-        <w:t>Byoung</w:t>
-      </w:r>
-      <w:proofErr w:type="spellEnd"/>
-      <w:r>
-        <w:t xml:space="preserve"> </w:t>
-      </w:r>
-      <w:proofErr w:type="spellStart"/>
-      <w:r>
-        <w:t>Joon</w:t>
-      </w:r>
-      <w:proofErr w:type="spellEnd"/>
-      <w:r>
-        <w:t xml:space="preserve">, Lee </w:t>
-      </w:r>
-      <w:proofErr w:type="spellStart"/>
-      <w:r>
-        <w:t>Euiyoon</w:t>
-      </w:r>
-      <w:proofErr w:type="spellEnd"/>
-      <w:r>
-        <w:t>, Chung - Driver Assistant System Development Team, R&amp;D Division for</w:t>
-      </w:r>
-    </w:p>
-    <w:p>
-      <w:r>
-        <w:t>Hyundai Motor Company Republic of Korea Paper Number 13-0158</w:t>
-      </w:r>
-    </w:p>
-    <w:p/>
     <w:sectPr>
       <w:pgSz w:w="12240" w:h="15840"/>
       <w:pgMar w:top="1417" w:right="1417" w:bottom="1417" w:left="1417" w:header="720" w:footer="720" w:gutter="0"/>
@@ -918,7 +853,7 @@
   <a:extraClrSchemeLst/>
   <a:extLst>
     <a:ext uri="{05A4C25C-085E-4340-85A3-A5531E510DB2}">
-      <thm15:themeFamily xmlns:thm15="http://schemas.microsoft.com/office/thememl/2012/main" xmlns="" name="Office Theme" id="{62F939B6-93AF-4DB8-9C6B-D6C7DFDC589F}" vid="{4A3C46E8-61CC-4603-A589-7422A47A8E4A}"/>
+      <thm15:themeFamily xmlns="" xmlns:thm15="http://schemas.microsoft.com/office/thememl/2012/main" name="Office Theme" id="{62F939B6-93AF-4DB8-9C6B-D6C7DFDC589F}" vid="{4A3C46E8-61CC-4603-A589-7422A47A8E4A}"/>
     </a:ext>
   </a:extLst>
 </a:theme>

</xml_diff>

<commit_message>
Dan drugi - subota
</commit_message>
<xml_diff>
--- a/reference.docx
+++ b/reference.docx
@@ -183,8 +183,62 @@
         </w:rPr>
         <w:t>CH3</w:t>
       </w:r>
+    </w:p>
+    <w:p>
+      <w:pPr>
+        <w:rPr>
+          <w:lang w:val="sr-Latn-RS"/>
+        </w:rPr>
+      </w:pPr>
+      <w:r>
+        <w:rPr>
+          <w:lang w:val="sr-Latn-RS"/>
+        </w:rPr>
+        <w:t xml:space="preserve">17 </w:t>
+      </w:r>
+      <w:hyperlink r:id="rId8" w:history="1">
+        <w:r>
+          <w:rPr>
+            <w:rStyle w:val="Hyperlink"/>
+            <w:lang w:val="sr-Latn-RS"/>
+          </w:rPr>
+          <w:t>https://web.archive.org/web/20110928205247/http://www-nrd.nhtsa.dot.gov/pdf/nrd-01/esv/esv20/07-0136-O.pdf</w:t>
+        </w:r>
+      </w:hyperlink>
+    </w:p>
+    <w:p>
+      <w:pPr>
+        <w:rPr>
+          <w:lang w:val="sr-Latn-RS"/>
+        </w:rPr>
+      </w:pPr>
+      <w:r>
+        <w:rPr>
+          <w:lang w:val="sr-Latn-RS"/>
+        </w:rPr>
+        <w:t>18</w:t>
+      </w:r>
+      <w:r>
+        <w:rPr>
+          <w:lang w:val="sr-Latn-RS"/>
+        </w:rPr>
+        <w:t xml:space="preserve"> </w:t>
+      </w:r>
       <w:bookmarkStart w:id="0" w:name="_GoBack"/>
       <w:bookmarkEnd w:id="0"/>
+      <w:r>
+        <w:rPr>
+          <w:lang w:val="sr-Latn-RS"/>
+        </w:rPr>
+        <w:t>https://web.archive.org/web/20100523233624/http://www.abs-education.org/faqs/faqindex.htm</w:t>
+      </w:r>
+    </w:p>
+    <w:p>
+      <w:pPr>
+        <w:rPr>
+          <w:lang w:val="sr-Latn-RS"/>
+        </w:rPr>
+      </w:pPr>
     </w:p>
     <w:sectPr>
       <w:pgSz w:w="12240" w:h="15840"/>
@@ -853,7 +907,7 @@
   <a:extraClrSchemeLst/>
   <a:extLst>
     <a:ext uri="{05A4C25C-085E-4340-85A3-A5531E510DB2}">
-      <thm15:themeFamily xmlns="" xmlns:thm15="http://schemas.microsoft.com/office/thememl/2012/main" name="Office Theme" id="{62F939B6-93AF-4DB8-9C6B-D6C7DFDC589F}" vid="{4A3C46E8-61CC-4603-A589-7422A47A8E4A}"/>
+      <thm15:themeFamily xmlns:thm15="http://schemas.microsoft.com/office/thememl/2012/main" xmlns="" name="Office Theme" id="{62F939B6-93AF-4DB8-9C6B-D6C7DFDC589F}" vid="{4A3C46E8-61CC-4603-A589-7422A47A8E4A}"/>
     </a:ext>
   </a:extLst>
 </a:theme>

</xml_diff>